<commit_message>
feat: add new docs and new contacts info
</commit_message>
<xml_diff>
--- a/public/assets/docs/Договір_постачання_газу_Сетмис.docx
+++ b/public/assets/docs/Договір_постачання_газу_Сетмис.docx
@@ -209,21 +209,25 @@
           <w:sz w:val="20"/>
           <w:szCs w:val="20"/>
         </w:rPr>
-        <w:t xml:space="preserve">, далі – Постачальник, в особі директора </w:t>
-      </w:r>
-      <w:r>
-        <w:rPr>
-          <w:rFonts w:ascii="Times New Roman" w:hAnsi="Times New Roman" w:cs="Times New Roman"/>
-        </w:rPr>
-        <w:t>Компанієць О.С</w:t>
-      </w:r>
-      <w:r>
-        <w:rPr>
-          <w:rFonts w:ascii="Times New Roman" w:hAnsi="Times New Roman" w:cs="Times New Roman"/>
-          <w:sz w:val="20"/>
-          <w:szCs w:val="20"/>
-        </w:rPr>
-        <w:t>., який</w:t>
+        <w:t xml:space="preserve">, далі – </w:t>
+      </w:r>
+      <w:r>
+        <w:rPr>
+          <w:rFonts w:ascii="Times New Roman" w:hAnsi="Times New Roman" w:cs="Times New Roman"/>
+          <w:sz w:val="20"/>
+          <w:szCs w:val="20"/>
+        </w:rPr>
+        <w:t>Постачальник, в особі директора Куща В’ячеслава Анатолійовича</w:t>
+      </w:r>
+      <w:bookmarkStart w:id="0" w:name="_GoBack"/>
+      <w:bookmarkEnd w:id="0"/>
+      <w:r>
+        <w:rPr>
+          <w:rFonts w:ascii="Times New Roman" w:hAnsi="Times New Roman" w:cs="Times New Roman"/>
+          <w:sz w:val="20"/>
+          <w:szCs w:val="20"/>
+        </w:rPr>
+        <w:t>, який</w:t>
       </w:r>
       <w:r>
         <w:rPr>
@@ -4512,6 +4516,7 @@
           <w:sz w:val="20"/>
           <w:szCs w:val="20"/>
         </w:rPr>
+        <w:lastRenderedPageBreak/>
         <w:t>3.11.2. На підставі отриманих від Споживача даних та\або даних Оператора ГРМ Постачальник протяго</w:t>
       </w:r>
       <w:r>
@@ -5505,6 +5510,7 @@
           <w:sz w:val="20"/>
           <w:szCs w:val="20"/>
         </w:rPr>
+        <w:lastRenderedPageBreak/>
         <w:t>Звірка розрахунків здійснюється Сторонами протягом 10 (десяти) календарних днів з дати пред’явлення вимоги про це однієї із Сторін на підставі відомостей про фактичну оплату вартості газу Споживачем та</w:t>
       </w:r>
       <w:r>
@@ -6414,6 +6420,7 @@
           <w:sz w:val="20"/>
           <w:szCs w:val="20"/>
         </w:rPr>
+        <w:lastRenderedPageBreak/>
         <w:t>заяву про укладення договору, в якій зазначити свій персональний ЕІС-код та очікувані об’єми (обсяги) спожив</w:t>
       </w:r>
       <w:r>
@@ -7656,7 +7663,16 @@
           <w:sz w:val="20"/>
           <w:szCs w:val="20"/>
         </w:rPr>
-        <w:t>Припинення (обмеження) газопостачання Споживачеві здійснюється Постачальником в порядку, визначеному Правилами постачання газу, Порядком по об’єктового припинення (обмеження) газопостачання споживачам, крім населення, затвердженого постановою Кабінету Міністрів України від 08.12.06 №1687, а також іншими нормативно-правовими актами, що</w:t>
+        <w:t xml:space="preserve">Припинення (обмеження) газопостачання Споживачеві здійснюється Постачальником в порядку, визначеному Правилами постачання газу, Порядком по об’єктового припинення (обмеження) газопостачання </w:t>
+      </w:r>
+      <w:r>
+        <w:rPr>
+          <w:rFonts w:ascii="Times New Roman" w:hAnsi="Times New Roman" w:cs="Times New Roman"/>
+          <w:sz w:val="20"/>
+          <w:szCs w:val="20"/>
+        </w:rPr>
+        <w:lastRenderedPageBreak/>
+        <w:t>споживачам, крім населення, затвердженого постановою Кабінету Міністрів України від 08.12.06 №1687, а також іншими нормативно-правовими актами, що</w:t>
       </w:r>
       <w:r>
         <w:rPr>
@@ -8640,6 +8656,7 @@
           <w:sz w:val="20"/>
           <w:szCs w:val="20"/>
         </w:rPr>
+        <w:lastRenderedPageBreak/>
         <w:t>Відшкодування  збитків  Споживачем  Постачальнику  не  здійснюється,  якщо  фактичний  обсяг  спожива</w:t>
       </w:r>
       <w:r>
@@ -9395,6 +9412,7 @@
           <w:sz w:val="20"/>
           <w:szCs w:val="20"/>
         </w:rPr>
+        <w:lastRenderedPageBreak/>
         <w:t>Сканкопії цього Договору та додаткових угод до нього мають юридичну силу до моменту отримання Сторонами їх оригіналів.</w:t>
       </w:r>
     </w:p>
@@ -9936,16 +9954,32 @@
                 <w:sz w:val="20"/>
                 <w:szCs w:val="20"/>
               </w:rPr>
-              <w:t xml:space="preserve"> Україна, </w:t>
+              <w:t xml:space="preserve"> </w:t>
             </w:r>
             <w:r>
               <w:rPr>
-                <w:rFonts w:ascii="Times New Roman" w:eastAsia="Times New Roman" w:hAnsi="Times New Roman" w:cs="Times New Roman"/>
-                <w:sz w:val="20"/>
-                <w:szCs w:val="20"/>
-                <w:lang w:eastAsia="ru-RU"/>
-              </w:rPr>
-              <w:t>79059, Львівська обл., місто Львів, вул. Плугова, будинок 6</w:t>
+                <w:rFonts w:ascii="Times New Roman" w:hAnsi="Times New Roman" w:cs="Times New Roman"/>
+                <w:sz w:val="20"/>
+                <w:szCs w:val="20"/>
+              </w:rPr>
+              <w:t>Україна, 79026, Львівська обл., місто Львів, вул.</w:t>
+            </w:r>
+            <w:r>
+              <w:rPr>
+                <w:rFonts w:ascii="Times New Roman" w:hAnsi="Times New Roman" w:cs="Times New Roman"/>
+                <w:sz w:val="20"/>
+                <w:szCs w:val="20"/>
+                <w:lang w:val="ru-RU"/>
+              </w:rPr>
+              <w:t xml:space="preserve"> </w:t>
+            </w:r>
+            <w:r>
+              <w:rPr>
+                <w:rFonts w:ascii="Times New Roman" w:hAnsi="Times New Roman" w:cs="Times New Roman"/>
+                <w:sz w:val="20"/>
+                <w:szCs w:val="20"/>
+              </w:rPr>
+              <w:t>Лукаша М., будинок 4-Б, офіс 1</w:t>
             </w:r>
           </w:p>
           <w:p>
@@ -10056,27 +10090,29 @@
             <w:pPr>
               <w:spacing w:line="259" w:lineRule="auto"/>
               <w:rPr>
-                <w:rFonts w:ascii="Times New Roman" w:hAnsi="Times New Roman" w:cs="Times New Roman"/>
-                <w:sz w:val="20"/>
-                <w:szCs w:val="20"/>
+                <w:rFonts w:ascii="Times New Roman" w:eastAsia="Times New Roman" w:hAnsi="Times New Roman" w:cs="Times New Roman"/>
+                <w:sz w:val="20"/>
+                <w:szCs w:val="20"/>
+                <w:lang w:eastAsia="ru-RU"/>
               </w:rPr>
             </w:pPr>
             <w:r>
               <w:rPr>
-                <w:rFonts w:ascii="Times New Roman" w:hAnsi="Times New Roman" w:cs="Times New Roman"/>
-                <w:b/>
-                <w:sz w:val="20"/>
-                <w:szCs w:val="20"/>
-              </w:rPr>
-              <w:t>т.:</w:t>
+                <w:rFonts w:ascii="Times New Roman" w:eastAsia="Times New Roman" w:hAnsi="Times New Roman" w:cs="Times New Roman"/>
+                <w:sz w:val="20"/>
+                <w:szCs w:val="20"/>
+                <w:lang w:eastAsia="ru-RU"/>
+              </w:rPr>
+              <w:t xml:space="preserve">т. </w:t>
             </w:r>
             <w:r>
               <w:rPr>
-                <w:rFonts w:ascii="Times New Roman" w:hAnsi="Times New Roman" w:cs="Times New Roman"/>
-                <w:sz w:val="20"/>
-                <w:szCs w:val="20"/>
-              </w:rPr>
-              <w:t xml:space="preserve"> </w:t>
+                <w:rFonts w:ascii="Times New Roman" w:eastAsia="Times New Roman" w:hAnsi="Times New Roman" w:cs="Times New Roman"/>
+                <w:sz w:val="20"/>
+                <w:szCs w:val="20"/>
+                <w:lang w:eastAsia="ru-RU"/>
+              </w:rPr>
+              <w:t>+380(94) 992 18 35</w:t>
             </w:r>
             <w:r>
               <w:rPr>
@@ -10085,7 +10121,7 @@
                 <w:szCs w:val="20"/>
                 <w:lang w:eastAsia="ru-RU"/>
               </w:rPr>
-              <w:t xml:space="preserve">+38(066)-877-54-36 </w:t>
+              <w:t> </w:t>
             </w:r>
           </w:p>
           <w:p>
@@ -10100,31 +10136,22 @@
             </w:pPr>
             <w:r>
               <w:rPr>
-                <w:rFonts w:ascii="Times New Roman" w:hAnsi="Times New Roman" w:cs="Times New Roman"/>
-                <w:b/>
-                <w:sz w:val="20"/>
-                <w:szCs w:val="20"/>
-              </w:rPr>
-              <w:t>e-mail</w:t>
-            </w:r>
-            <w:r>
-              <w:rPr>
-                <w:rFonts w:ascii="Times New Roman" w:hAnsi="Times New Roman" w:cs="Times New Roman"/>
-                <w:sz w:val="20"/>
-                <w:szCs w:val="20"/>
-              </w:rPr>
-              <w:t xml:space="preserve">:  </w:t>
+                <w:rFonts w:ascii="Times New Roman" w:eastAsia="Times New Roman" w:hAnsi="Times New Roman" w:cs="Times New Roman"/>
+                <w:sz w:val="20"/>
+                <w:szCs w:val="20"/>
+                <w:lang w:eastAsia="ru-RU"/>
+              </w:rPr>
+              <w:t xml:space="preserve">email: </w:t>
             </w:r>
             <w:hyperlink r:id="rId8" w:history="1">
               <w:r>
                 <w:rPr>
-                  <w:rStyle w:val="a9"/>
                   <w:rFonts w:ascii="Times New Roman" w:eastAsia="Times New Roman" w:hAnsi="Times New Roman" w:cs="Times New Roman"/>
                   <w:sz w:val="20"/>
                   <w:szCs w:val="20"/>
                   <w:lang w:eastAsia="ru-RU"/>
                 </w:rPr>
-                <w:t>setmis.tov@gmail.com</w:t>
+                <w:t>office@setmis.lviv.ua</w:t>
               </w:r>
             </w:hyperlink>
           </w:p>
@@ -10154,20 +10181,37 @@
                 <w:sz w:val="20"/>
                 <w:szCs w:val="20"/>
               </w:rPr>
-              <w:t xml:space="preserve">Директор                                 </w:t>
+              <w:t xml:space="preserve">Директор </w:t>
             </w:r>
             <w:r>
               <w:rPr>
+                <w:rFonts w:ascii="Times New Roman" w:hAnsi="Times New Roman" w:cs="Times New Roman"/>
+                <w:b/>
+                <w:sz w:val="20"/>
+                <w:szCs w:val="20"/>
+              </w:rPr>
+              <w:t xml:space="preserve">                      </w:t>
+            </w:r>
+            <w:r>
+              <w:rPr>
                 <w:rFonts w:ascii="Times New Roman" w:eastAsia="Times New Roman" w:hAnsi="Times New Roman" w:cs="Times New Roman"/>
                 <w:b/>
                 <w:sz w:val="20"/>
                 <w:szCs w:val="20"/>
                 <w:lang w:eastAsia="ru-RU"/>
               </w:rPr>
-              <w:t>КОМПАНІЄЦЬ О.С.</w:t>
+              <w:t>_</w:t>
             </w:r>
-            <w:bookmarkStart w:id="0" w:name="_GoBack"/>
-            <w:bookmarkEnd w:id="0"/>
+            <w:r>
+              <w:rPr>
+                <w:rFonts w:ascii="Times New Roman" w:eastAsia="Times New Roman" w:hAnsi="Times New Roman" w:cs="Times New Roman"/>
+                <w:b/>
+                <w:sz w:val="20"/>
+                <w:szCs w:val="20"/>
+                <w:lang w:eastAsia="ru-RU"/>
+              </w:rPr>
+              <w:t>______________ Кущ В.А.</w:t>
+            </w:r>
           </w:p>
           <w:p>
             <w:pPr>
@@ -10264,7 +10308,7 @@
             <w:noProof/>
             <w:lang w:val="ru-RU"/>
           </w:rPr>
-          <w:t>9</w:t>
+          <w:t>1</w:t>
         </w:r>
         <w:r>
           <w:fldChar w:fldCharType="end"/>
@@ -14247,7 +14291,7 @@
     </w:pPr>
   </w:style>
   <w:style w:type="character" w:customStyle="1" w:styleId="a6">
-    <w:name w:val="Верхний колонтитул Знак"/>
+    <w:name w:val="Верхній колонтитул Знак"/>
     <w:basedOn w:val="a0"/>
     <w:link w:val="a5"/>
     <w:uiPriority w:val="99"/>
@@ -14269,7 +14313,7 @@
     </w:pPr>
   </w:style>
   <w:style w:type="character" w:customStyle="1" w:styleId="a8">
-    <w:name w:val="Нижний колонтитул Знак"/>
+    <w:name w:val="Нижній колонтитул Знак"/>
     <w:basedOn w:val="a0"/>
     <w:link w:val="a7"/>
     <w:uiPriority w:val="99"/>
@@ -14554,7 +14598,7 @@
 </file>
 
 <file path=customXml/itemProps1.xml><?xml version="1.0" encoding="utf-8"?>
-<ds:datastoreItem xmlns:ds="http://schemas.openxmlformats.org/officeDocument/2006/customXml" ds:itemID="{D9CDBC1B-F78A-43EC-8C10-F47BA26BD456}">
+<ds:datastoreItem xmlns:ds="http://schemas.openxmlformats.org/officeDocument/2006/customXml" ds:itemID="{A567748B-7549-4283-AEB8-00018CC4E13A}">
   <ds:schemaRefs>
     <ds:schemaRef ds:uri="http://schemas.openxmlformats.org/officeDocument/2006/bibliography"/>
   </ds:schemaRefs>

</xml_diff>